<commit_message>
QUAL-176 : Added instruction for building development image
</commit_message>
<xml_diff>
--- a/doc/build/How to Build Latest QUAL PSI Image.docx
+++ b/doc/build/How to Build Latest QUAL PSI Image.docx
@@ -879,6 +879,52 @@
         <w:t xml:space="preserve">sudo createrepo --update ~/mps-builder/repo/packages</w:t>
         <w:br/>
         <w:t xml:space="preserve">sudo cp ~/qual/src/pkgs-psi.inc.ks ~/mps-builder/config/</w:t>
+      </w:r>
+    </w:p>
+    <w:p>
+      <w:pPr>
+        <w:numPr>
+          <w:ilvl w:val="0"/>
+          <w:numId w:val="4"/>
+        </w:numPr>
+        <w:spacing w:before="0" w:after="200" w:line="276"/>
+        <w:ind w:right="0" w:left="720" w:hanging="360"/>
+        <w:jc w:val="left"/>
+        <w:rPr>
+          <w:rFonts w:ascii="Calibri" w:hAnsi="Calibri" w:cs="Calibri" w:eastAsia="Calibri"/>
+          <w:color w:val="auto"/>
+          <w:spacing w:val="0"/>
+          <w:position w:val="0"/>
+          <w:sz w:val="22"/>
+          <w:shd w:fill="auto" w:val="clear"/>
+        </w:rPr>
+      </w:pPr>
+      <w:r>
+        <w:rPr>
+          <w:rFonts w:ascii="Calibri" w:hAnsi="Calibri" w:cs="Calibri" w:eastAsia="Calibri"/>
+          <w:b/>
+          <w:color w:val="auto"/>
+          <w:spacing w:val="0"/>
+          <w:position w:val="0"/>
+          <w:sz w:val="22"/>
+          <w:shd w:fill="auto" w:val="clear"/>
+        </w:rPr>
+        <w:t xml:space="preserve">Add qual-vm to the bottom of package list (this is for development build ONLY):</w:t>
+        <w:br/>
+      </w:r>
+      <w:r>
+        <w:rPr>
+          <w:rFonts w:ascii="Calibri" w:hAnsi="Calibri" w:cs="Calibri" w:eastAsia="Calibri"/>
+          <w:color w:val="auto"/>
+          <w:spacing w:val="0"/>
+          <w:position w:val="0"/>
+          <w:sz w:val="22"/>
+          <w:shd w:fill="auto" w:val="clear"/>
+        </w:rPr>
+        <w:t xml:space="preserve">sudo vi ~/mps-builder/config/pkgs-psi.inc.ks</w:t>
+        <w:br/>
+        <w:tab/>
+        <w:t xml:space="preserve">qual-vm</w:t>
       </w:r>
     </w:p>
     <w:p>

</xml_diff>